<commit_message>
T02 - Detailed Game Design
</commit_message>
<xml_diff>
--- a/GDD/Game Design Document.docx
+++ b/GDD/Game Design Document.docx
@@ -1904,6 +1904,12 @@
               </w:rPr>
               <w:t>1 x 1</w:t>
             </w:r>
+            <w:r>
+              <w:rPr>
+                <w:lang w:val="en-ID"/>
+              </w:rPr>
+              <w:t xml:space="preserve"> Gun</w:t>
+            </w:r>
           </w:p>
         </w:tc>
         <w:tc>
@@ -2004,6 +2010,12 @@
                 <w:lang w:val="en-ID"/>
               </w:rPr>
               <w:t>2 x 1</w:t>
+            </w:r>
+            <w:r>
+              <w:rPr>
+                <w:lang w:val="en-ID"/>
+              </w:rPr>
+              <w:t xml:space="preserve"> Gun</w:t>
             </w:r>
           </w:p>
         </w:tc>

</xml_diff>

<commit_message>
T05 - Power Up & Upgrade Mechanic
</commit_message>
<xml_diff>
--- a/GDD/Game Design Document.docx
+++ b/GDD/Game Design Document.docx
@@ -1127,7 +1127,7 @@
               <w:rPr>
                 <w:lang w:val="en-ID"/>
               </w:rPr>
-              <w:t>2</w:t>
+              <w:t>3</w:t>
             </w:r>
           </w:p>
         </w:tc>
@@ -1165,7 +1165,7 @@
               <w:rPr>
                 <w:lang w:val="en-ID"/>
               </w:rPr>
-              <w:t>Normal</w:t>
+              <w:t>4</w:t>
             </w:r>
           </w:p>
         </w:tc>
@@ -1263,7 +1263,7 @@
               <w:rPr>
                 <w:lang w:val="en-ID"/>
               </w:rPr>
-              <w:t>Low</w:t>
+              <w:t>2</w:t>
             </w:r>
           </w:p>
         </w:tc>
@@ -1326,45 +1326,45 @@
               <w:rPr>
                 <w:lang w:val="en-ID"/>
               </w:rPr>
+              <w:t>6</w:t>
+            </w:r>
+          </w:p>
+        </w:tc>
+        <w:tc>
+          <w:tcPr>
+            <w:tcW w:w="1134" w:type="dxa"/>
+          </w:tcPr>
+          <w:p>
+            <w:pPr>
+              <w:cnfStyle w:val="000000100000" w:firstRow="0" w:lastRow="0" w:firstColumn="0" w:lastColumn="0" w:oddVBand="0" w:evenVBand="0" w:oddHBand="1" w:evenHBand="0" w:firstRowFirstColumn="0" w:firstRowLastColumn="0" w:lastRowFirstColumn="0" w:lastRowLastColumn="0"/>
+              <w:rPr>
+                <w:lang w:val="en-ID"/>
+              </w:rPr>
+            </w:pPr>
+            <w:r>
+              <w:rPr>
+                <w:lang w:val="en-ID"/>
+              </w:rPr>
+              <w:t>Slow</w:t>
+            </w:r>
+          </w:p>
+        </w:tc>
+        <w:tc>
+          <w:tcPr>
+            <w:tcW w:w="1134" w:type="dxa"/>
+          </w:tcPr>
+          <w:p>
+            <w:pPr>
+              <w:cnfStyle w:val="000000100000" w:firstRow="0" w:lastRow="0" w:firstColumn="0" w:lastColumn="0" w:oddVBand="0" w:evenVBand="0" w:oddHBand="1" w:evenHBand="0" w:firstRowFirstColumn="0" w:firstRowLastColumn="0" w:lastRowFirstColumn="0" w:lastRowLastColumn="0"/>
+              <w:rPr>
+                <w:lang w:val="en-ID"/>
+              </w:rPr>
+            </w:pPr>
+            <w:r>
+              <w:rPr>
+                <w:lang w:val="en-ID"/>
+              </w:rPr>
               <w:t>4</w:t>
-            </w:r>
-          </w:p>
-        </w:tc>
-        <w:tc>
-          <w:tcPr>
-            <w:tcW w:w="1134" w:type="dxa"/>
-          </w:tcPr>
-          <w:p>
-            <w:pPr>
-              <w:cnfStyle w:val="000000100000" w:firstRow="0" w:lastRow="0" w:firstColumn="0" w:lastColumn="0" w:oddVBand="0" w:evenVBand="0" w:oddHBand="1" w:evenHBand="0" w:firstRowFirstColumn="0" w:firstRowLastColumn="0" w:lastRowFirstColumn="0" w:lastRowLastColumn="0"/>
-              <w:rPr>
-                <w:lang w:val="en-ID"/>
-              </w:rPr>
-            </w:pPr>
-            <w:r>
-              <w:rPr>
-                <w:lang w:val="en-ID"/>
-              </w:rPr>
-              <w:t>Slow</w:t>
-            </w:r>
-          </w:p>
-        </w:tc>
-        <w:tc>
-          <w:tcPr>
-            <w:tcW w:w="1134" w:type="dxa"/>
-          </w:tcPr>
-          <w:p>
-            <w:pPr>
-              <w:cnfStyle w:val="000000100000" w:firstRow="0" w:lastRow="0" w:firstColumn="0" w:lastColumn="0" w:oddVBand="0" w:evenVBand="0" w:oddHBand="1" w:evenHBand="0" w:firstRowFirstColumn="0" w:firstRowLastColumn="0" w:lastRowFirstColumn="0" w:lastRowLastColumn="0"/>
-              <w:rPr>
-                <w:lang w:val="en-ID"/>
-              </w:rPr>
-            </w:pPr>
-            <w:r>
-              <w:rPr>
-                <w:lang w:val="en-ID"/>
-              </w:rPr>
-              <w:t>Normal</w:t>
             </w:r>
           </w:p>
         </w:tc>
@@ -1424,7 +1424,7 @@
               <w:rPr>
                 <w:lang w:val="en-ID"/>
               </w:rPr>
-              <w:t>1</w:t>
+              <w:t>3</w:t>
             </w:r>
           </w:p>
         </w:tc>
@@ -1462,7 +1462,7 @@
               <w:rPr>
                 <w:lang w:val="en-ID"/>
               </w:rPr>
-              <w:t>Normal</w:t>
+              <w:t>4</w:t>
             </w:r>
           </w:p>
         </w:tc>
@@ -1525,45 +1525,45 @@
               <w:rPr>
                 <w:lang w:val="en-ID"/>
               </w:rPr>
+              <w:t>1</w:t>
+            </w:r>
+          </w:p>
+        </w:tc>
+        <w:tc>
+          <w:tcPr>
+            <w:tcW w:w="1134" w:type="dxa"/>
+          </w:tcPr>
+          <w:p>
+            <w:pPr>
+              <w:cnfStyle w:val="000000100000" w:firstRow="0" w:lastRow="0" w:firstColumn="0" w:lastColumn="0" w:oddVBand="0" w:evenVBand="0" w:oddHBand="1" w:evenHBand="0" w:firstRowFirstColumn="0" w:firstRowLastColumn="0" w:lastRowFirstColumn="0" w:lastRowLastColumn="0"/>
+              <w:rPr>
+                <w:lang w:val="en-ID"/>
+              </w:rPr>
+            </w:pPr>
+            <w:r>
+              <w:rPr>
+                <w:lang w:val="en-ID"/>
+              </w:rPr>
+              <w:t>Normal</w:t>
+            </w:r>
+          </w:p>
+        </w:tc>
+        <w:tc>
+          <w:tcPr>
+            <w:tcW w:w="1134" w:type="dxa"/>
+          </w:tcPr>
+          <w:p>
+            <w:pPr>
+              <w:cnfStyle w:val="000000100000" w:firstRow="0" w:lastRow="0" w:firstColumn="0" w:lastColumn="0" w:oddVBand="0" w:evenVBand="0" w:oddHBand="1" w:evenHBand="0" w:firstRowFirstColumn="0" w:firstRowLastColumn="0" w:lastRowFirstColumn="0" w:lastRowLastColumn="0"/>
+              <w:rPr>
+                <w:lang w:val="en-ID"/>
+              </w:rPr>
+            </w:pPr>
+            <w:r>
+              <w:rPr>
+                <w:lang w:val="en-ID"/>
+              </w:rPr>
               <w:t>2</w:t>
-            </w:r>
-          </w:p>
-        </w:tc>
-        <w:tc>
-          <w:tcPr>
-            <w:tcW w:w="1134" w:type="dxa"/>
-          </w:tcPr>
-          <w:p>
-            <w:pPr>
-              <w:cnfStyle w:val="000000100000" w:firstRow="0" w:lastRow="0" w:firstColumn="0" w:lastColumn="0" w:oddVBand="0" w:evenVBand="0" w:oddHBand="1" w:evenHBand="0" w:firstRowFirstColumn="0" w:firstRowLastColumn="0" w:lastRowFirstColumn="0" w:lastRowLastColumn="0"/>
-              <w:rPr>
-                <w:lang w:val="en-ID"/>
-              </w:rPr>
-            </w:pPr>
-            <w:r>
-              <w:rPr>
-                <w:lang w:val="en-ID"/>
-              </w:rPr>
-              <w:t>Normal</w:t>
-            </w:r>
-          </w:p>
-        </w:tc>
-        <w:tc>
-          <w:tcPr>
-            <w:tcW w:w="1134" w:type="dxa"/>
-          </w:tcPr>
-          <w:p>
-            <w:pPr>
-              <w:cnfStyle w:val="000000100000" w:firstRow="0" w:lastRow="0" w:firstColumn="0" w:lastColumn="0" w:oddVBand="0" w:evenVBand="0" w:oddHBand="1" w:evenHBand="0" w:firstRowFirstColumn="0" w:firstRowLastColumn="0" w:lastRowFirstColumn="0" w:lastRowLastColumn="0"/>
-              <w:rPr>
-                <w:lang w:val="en-ID"/>
-              </w:rPr>
-            </w:pPr>
-            <w:r>
-              <w:rPr>
-                <w:lang w:val="en-ID"/>
-              </w:rPr>
-              <w:t>Low</w:t>
             </w:r>
           </w:p>
         </w:tc>
@@ -1766,7 +1766,7 @@
               <w:rPr>
                 <w:lang w:val="en-ID"/>
               </w:rPr>
-              <w:t>1</w:t>
+              <w:t>5</w:t>
             </w:r>
           </w:p>
         </w:tc>
@@ -1864,7 +1864,7 @@
               <w:rPr>
                 <w:lang w:val="en-ID"/>
               </w:rPr>
-              <w:t>1</w:t>
+              <w:t>10</w:t>
             </w:r>
           </w:p>
         </w:tc>
@@ -1902,7 +1902,13 @@
               <w:rPr>
                 <w:lang w:val="en-ID"/>
               </w:rPr>
-              <w:t>1 x 1</w:t>
+              <w:t>5</w:t>
+            </w:r>
+            <w:r>
+              <w:rPr>
+                <w:lang w:val="en-ID"/>
+              </w:rPr>
+              <w:t xml:space="preserve"> x 1</w:t>
             </w:r>
             <w:r>
               <w:rPr>
@@ -1971,7 +1977,7 @@
               <w:rPr>
                 <w:lang w:val="en-ID"/>
               </w:rPr>
-              <w:t>3</w:t>
+              <w:t>15</w:t>
             </w:r>
           </w:p>
         </w:tc>
@@ -2009,7 +2015,7 @@
               <w:rPr>
                 <w:lang w:val="en-ID"/>
               </w:rPr>
-              <w:t>2 x 1</w:t>
+              <w:t>5 x 2</w:t>
             </w:r>
             <w:r>
               <w:rPr>
@@ -2075,7 +2081,7 @@
               <w:rPr>
                 <w:lang w:val="en-ID"/>
               </w:rPr>
-              <w:t>2</w:t>
+              <w:t>15</w:t>
             </w:r>
           </w:p>
         </w:tc>
@@ -2132,7 +2138,19 @@
               <w:rPr>
                 <w:lang w:val="en-ID"/>
               </w:rPr>
-              <w:t>Drops power up when destroyed</w:t>
+              <w:t>Drops power up</w:t>
+            </w:r>
+            <w:r>
+              <w:rPr>
+                <w:lang w:val="en-ID"/>
+              </w:rPr>
+              <w:t>/upgrades</w:t>
+            </w:r>
+            <w:r>
+              <w:rPr>
+                <w:lang w:val="en-ID"/>
+              </w:rPr>
+              <w:t xml:space="preserve"> when destroyed</w:t>
             </w:r>
           </w:p>
         </w:tc>
@@ -2158,14 +2176,871 @@
         <w:t>Power Up</w:t>
       </w:r>
     </w:p>
+    <w:tbl>
+      <w:tblPr>
+        <w:tblStyle w:val="GridTable5Dark-Accent3"/>
+        <w:tblW w:w="0" w:type="auto"/>
+        <w:tblLook w:val="04A0" w:firstRow="1" w:lastRow="0" w:firstColumn="1" w:lastColumn="0" w:noHBand="0" w:noVBand="1"/>
+      </w:tblPr>
+      <w:tblGrid>
+        <w:gridCol w:w="1838"/>
+        <w:gridCol w:w="7512"/>
+      </w:tblGrid>
+      <w:tr>
+        <w:trPr>
+          <w:cnfStyle w:val="100000000000" w:firstRow="1" w:lastRow="0" w:firstColumn="0" w:lastColumn="0" w:oddVBand="0" w:evenVBand="0" w:oddHBand="0" w:evenHBand="0" w:firstRowFirstColumn="0" w:firstRowLastColumn="0" w:lastRowFirstColumn="0" w:lastRowLastColumn="0"/>
+        </w:trPr>
+        <w:tc>
+          <w:tcPr>
+            <w:cnfStyle w:val="001000000000" w:firstRow="0" w:lastRow="0" w:firstColumn="1" w:lastColumn="0" w:oddVBand="0" w:evenVBand="0" w:oddHBand="0" w:evenHBand="0" w:firstRowFirstColumn="0" w:firstRowLastColumn="0" w:lastRowFirstColumn="0" w:lastRowLastColumn="0"/>
+            <w:tcW w:w="1838" w:type="dxa"/>
+          </w:tcPr>
+          <w:p>
+            <w:pPr>
+              <w:jc w:val="center"/>
+              <w:rPr>
+                <w:lang w:val="en-ID"/>
+              </w:rPr>
+            </w:pPr>
+            <w:r>
+              <w:rPr>
+                <w:lang w:val="en-ID"/>
+              </w:rPr>
+              <w:t>Name</w:t>
+            </w:r>
+          </w:p>
+        </w:tc>
+        <w:tc>
+          <w:tcPr>
+            <w:tcW w:w="7512" w:type="dxa"/>
+          </w:tcPr>
+          <w:p>
+            <w:pPr>
+              <w:jc w:val="center"/>
+              <w:cnfStyle w:val="100000000000" w:firstRow="1" w:lastRow="0" w:firstColumn="0" w:lastColumn="0" w:oddVBand="0" w:evenVBand="0" w:oddHBand="0" w:evenHBand="0" w:firstRowFirstColumn="0" w:firstRowLastColumn="0" w:lastRowFirstColumn="0" w:lastRowLastColumn="0"/>
+              <w:rPr>
+                <w:lang w:val="en-ID"/>
+              </w:rPr>
+            </w:pPr>
+            <w:r>
+              <w:rPr>
+                <w:lang w:val="en-ID"/>
+              </w:rPr>
+              <w:t>Description</w:t>
+            </w:r>
+          </w:p>
+        </w:tc>
+      </w:tr>
+      <w:tr>
+        <w:trPr>
+          <w:cnfStyle w:val="000000100000" w:firstRow="0" w:lastRow="0" w:firstColumn="0" w:lastColumn="0" w:oddVBand="0" w:evenVBand="0" w:oddHBand="1" w:evenHBand="0" w:firstRowFirstColumn="0" w:firstRowLastColumn="0" w:lastRowFirstColumn="0" w:lastRowLastColumn="0"/>
+        </w:trPr>
+        <w:tc>
+          <w:tcPr>
+            <w:cnfStyle w:val="001000000000" w:firstRow="0" w:lastRow="0" w:firstColumn="1" w:lastColumn="0" w:oddVBand="0" w:evenVBand="0" w:oddHBand="0" w:evenHBand="0" w:firstRowFirstColumn="0" w:firstRowLastColumn="0" w:lastRowFirstColumn="0" w:lastRowLastColumn="0"/>
+            <w:tcW w:w="1838" w:type="dxa"/>
+          </w:tcPr>
+          <w:p>
+            <w:pPr>
+              <w:rPr>
+                <w:lang w:val="en-ID"/>
+              </w:rPr>
+            </w:pPr>
+            <w:r>
+              <w:rPr>
+                <w:lang w:val="en-ID"/>
+              </w:rPr>
+              <w:t>Shield</w:t>
+            </w:r>
+          </w:p>
+        </w:tc>
+        <w:tc>
+          <w:tcPr>
+            <w:tcW w:w="7512" w:type="dxa"/>
+          </w:tcPr>
+          <w:p>
+            <w:pPr>
+              <w:cnfStyle w:val="000000100000" w:firstRow="0" w:lastRow="0" w:firstColumn="0" w:lastColumn="0" w:oddVBand="0" w:evenVBand="0" w:oddHBand="1" w:evenHBand="0" w:firstRowFirstColumn="0" w:firstRowLastColumn="0" w:lastRowFirstColumn="0" w:lastRowLastColumn="0"/>
+              <w:rPr>
+                <w:lang w:val="en-ID"/>
+              </w:rPr>
+            </w:pPr>
+            <w:r>
+              <w:rPr>
+                <w:lang w:val="en-ID"/>
+              </w:rPr>
+              <w:t>Grants invulnerability for a few seconds</w:t>
+            </w:r>
+          </w:p>
+        </w:tc>
+      </w:tr>
+      <w:tr>
+        <w:tc>
+          <w:tcPr>
+            <w:cnfStyle w:val="001000000000" w:firstRow="0" w:lastRow="0" w:firstColumn="1" w:lastColumn="0" w:oddVBand="0" w:evenVBand="0" w:oddHBand="0" w:evenHBand="0" w:firstRowFirstColumn="0" w:firstRowLastColumn="0" w:lastRowFirstColumn="0" w:lastRowLastColumn="0"/>
+            <w:tcW w:w="1838" w:type="dxa"/>
+          </w:tcPr>
+          <w:p>
+            <w:pPr>
+              <w:rPr>
+                <w:lang w:val="en-ID"/>
+              </w:rPr>
+            </w:pPr>
+            <w:r>
+              <w:rPr>
+                <w:lang w:val="en-ID"/>
+              </w:rPr>
+              <w:t>Time Dilation</w:t>
+            </w:r>
+          </w:p>
+        </w:tc>
+        <w:tc>
+          <w:tcPr>
+            <w:tcW w:w="7512" w:type="dxa"/>
+          </w:tcPr>
+          <w:p>
+            <w:pPr>
+              <w:cnfStyle w:val="000000000000" w:firstRow="0" w:lastRow="0" w:firstColumn="0" w:lastColumn="0" w:oddVBand="0" w:evenVBand="0" w:oddHBand="0" w:evenHBand="0" w:firstRowFirstColumn="0" w:firstRowLastColumn="0" w:lastRowFirstColumn="0" w:lastRowLastColumn="0"/>
+              <w:rPr>
+                <w:lang w:val="en-ID"/>
+              </w:rPr>
+            </w:pPr>
+            <w:r>
+              <w:rPr>
+                <w:lang w:val="en-ID"/>
+              </w:rPr>
+              <w:t>Slows incoming enemy/obstacles</w:t>
+            </w:r>
+          </w:p>
+        </w:tc>
+      </w:tr>
+      <w:tr>
+        <w:trPr>
+          <w:cnfStyle w:val="000000100000" w:firstRow="0" w:lastRow="0" w:firstColumn="0" w:lastColumn="0" w:oddVBand="0" w:evenVBand="0" w:oddHBand="1" w:evenHBand="0" w:firstRowFirstColumn="0" w:firstRowLastColumn="0" w:lastRowFirstColumn="0" w:lastRowLastColumn="0"/>
+        </w:trPr>
+        <w:tc>
+          <w:tcPr>
+            <w:cnfStyle w:val="001000000000" w:firstRow="0" w:lastRow="0" w:firstColumn="1" w:lastColumn="0" w:oddVBand="0" w:evenVBand="0" w:oddHBand="0" w:evenHBand="0" w:firstRowFirstColumn="0" w:firstRowLastColumn="0" w:lastRowFirstColumn="0" w:lastRowLastColumn="0"/>
+            <w:tcW w:w="1838" w:type="dxa"/>
+          </w:tcPr>
+          <w:p>
+            <w:pPr>
+              <w:rPr>
+                <w:lang w:val="en-ID"/>
+              </w:rPr>
+            </w:pPr>
+            <w:r>
+              <w:rPr>
+                <w:lang w:val="en-ID"/>
+              </w:rPr>
+              <w:t>Supernova</w:t>
+            </w:r>
+          </w:p>
+        </w:tc>
+        <w:tc>
+          <w:tcPr>
+            <w:tcW w:w="7512" w:type="dxa"/>
+          </w:tcPr>
+          <w:p>
+            <w:pPr>
+              <w:cnfStyle w:val="000000100000" w:firstRow="0" w:lastRow="0" w:firstColumn="0" w:lastColumn="0" w:oddVBand="0" w:evenVBand="0" w:oddHBand="1" w:evenHBand="0" w:firstRowFirstColumn="0" w:firstRowLastColumn="0" w:lastRowFirstColumn="0" w:lastRowLastColumn="0"/>
+              <w:rPr>
+                <w:lang w:val="en-ID"/>
+              </w:rPr>
+            </w:pPr>
+            <w:r>
+              <w:rPr>
+                <w:lang w:val="en-ID"/>
+              </w:rPr>
+              <w:t>Destroys all enemy/obstacles on screen</w:t>
+            </w:r>
+          </w:p>
+        </w:tc>
+      </w:tr>
+      <w:tr>
+        <w:tc>
+          <w:tcPr>
+            <w:cnfStyle w:val="001000000000" w:firstRow="0" w:lastRow="0" w:firstColumn="1" w:lastColumn="0" w:oddVBand="0" w:evenVBand="0" w:oddHBand="0" w:evenHBand="0" w:firstRowFirstColumn="0" w:firstRowLastColumn="0" w:lastRowFirstColumn="0" w:lastRowLastColumn="0"/>
+            <w:tcW w:w="1838" w:type="dxa"/>
+          </w:tcPr>
+          <w:p>
+            <w:pPr>
+              <w:rPr>
+                <w:lang w:val="en-ID"/>
+              </w:rPr>
+            </w:pPr>
+          </w:p>
+        </w:tc>
+        <w:tc>
+          <w:tcPr>
+            <w:tcW w:w="7512" w:type="dxa"/>
+          </w:tcPr>
+          <w:p>
+            <w:pPr>
+              <w:cnfStyle w:val="000000000000" w:firstRow="0" w:lastRow="0" w:firstColumn="0" w:lastColumn="0" w:oddVBand="0" w:evenVBand="0" w:oddHBand="0" w:evenHBand="0" w:firstRowFirstColumn="0" w:firstRowLastColumn="0" w:lastRowFirstColumn="0" w:lastRowLastColumn="0"/>
+              <w:rPr>
+                <w:lang w:val="en-ID"/>
+              </w:rPr>
+            </w:pPr>
+          </w:p>
+        </w:tc>
+      </w:tr>
+    </w:tbl>
     <w:p>
       <w:pPr>
         <w:rPr>
           <w:lang w:val="en-ID"/>
         </w:rPr>
       </w:pPr>
-      <w:bookmarkStart w:id="0" w:name="_GoBack"/>
-      <w:bookmarkEnd w:id="0"/>
+    </w:p>
+    <w:p>
+      <w:pPr>
+        <w:rPr>
+          <w:lang w:val="en-ID"/>
+        </w:rPr>
+      </w:pPr>
+      <w:r>
+        <w:rPr>
+          <w:lang w:val="en-ID"/>
+        </w:rPr>
+        <w:t>Offensive Upgrade</w:t>
+      </w:r>
+    </w:p>
+    <w:tbl>
+      <w:tblPr>
+        <w:tblStyle w:val="GridTable4-Accent3"/>
+        <w:tblW w:w="0" w:type="auto"/>
+        <w:tblLook w:val="04A0" w:firstRow="1" w:lastRow="0" w:firstColumn="1" w:lastColumn="0" w:noHBand="0" w:noVBand="1"/>
+      </w:tblPr>
+      <w:tblGrid>
+        <w:gridCol w:w="4675"/>
+        <w:gridCol w:w="4675"/>
+      </w:tblGrid>
+      <w:tr>
+        <w:trPr>
+          <w:cnfStyle w:val="100000000000" w:firstRow="1" w:lastRow="0" w:firstColumn="0" w:lastColumn="0" w:oddVBand="0" w:evenVBand="0" w:oddHBand="0" w:evenHBand="0" w:firstRowFirstColumn="0" w:firstRowLastColumn="0" w:lastRowFirstColumn="0" w:lastRowLastColumn="0"/>
+        </w:trPr>
+        <w:tc>
+          <w:tcPr>
+            <w:cnfStyle w:val="001000000000" w:firstRow="0" w:lastRow="0" w:firstColumn="1" w:lastColumn="0" w:oddVBand="0" w:evenVBand="0" w:oddHBand="0" w:evenHBand="0" w:firstRowFirstColumn="0" w:firstRowLastColumn="0" w:lastRowFirstColumn="0" w:lastRowLastColumn="0"/>
+            <w:tcW w:w="4675" w:type="dxa"/>
+          </w:tcPr>
+          <w:p>
+            <w:pPr>
+              <w:rPr>
+                <w:lang w:val="en-ID"/>
+              </w:rPr>
+            </w:pPr>
+            <w:r>
+              <w:rPr>
+                <w:lang w:val="en-ID"/>
+              </w:rPr>
+              <w:lastRenderedPageBreak/>
+              <w:t>Level</w:t>
+            </w:r>
+          </w:p>
+        </w:tc>
+        <w:tc>
+          <w:tcPr>
+            <w:tcW w:w="4675" w:type="dxa"/>
+          </w:tcPr>
+          <w:p>
+            <w:pPr>
+              <w:cnfStyle w:val="100000000000" w:firstRow="1" w:lastRow="0" w:firstColumn="0" w:lastColumn="0" w:oddVBand="0" w:evenVBand="0" w:oddHBand="0" w:evenHBand="0" w:firstRowFirstColumn="0" w:firstRowLastColumn="0" w:lastRowFirstColumn="0" w:lastRowLastColumn="0"/>
+              <w:rPr>
+                <w:lang w:val="en-ID"/>
+              </w:rPr>
+            </w:pPr>
+            <w:r>
+              <w:rPr>
+                <w:lang w:val="en-ID"/>
+              </w:rPr>
+              <w:t>Damage</w:t>
+            </w:r>
+          </w:p>
+        </w:tc>
+      </w:tr>
+      <w:tr>
+        <w:trPr>
+          <w:cnfStyle w:val="000000100000" w:firstRow="0" w:lastRow="0" w:firstColumn="0" w:lastColumn="0" w:oddVBand="0" w:evenVBand="0" w:oddHBand="1" w:evenHBand="0" w:firstRowFirstColumn="0" w:firstRowLastColumn="0" w:lastRowFirstColumn="0" w:lastRowLastColumn="0"/>
+        </w:trPr>
+        <w:tc>
+          <w:tcPr>
+            <w:cnfStyle w:val="001000000000" w:firstRow="0" w:lastRow="0" w:firstColumn="1" w:lastColumn="0" w:oddVBand="0" w:evenVBand="0" w:oddHBand="0" w:evenHBand="0" w:firstRowFirstColumn="0" w:firstRowLastColumn="0" w:lastRowFirstColumn="0" w:lastRowLastColumn="0"/>
+            <w:tcW w:w="4675" w:type="dxa"/>
+          </w:tcPr>
+          <w:p>
+            <w:pPr>
+              <w:rPr>
+                <w:lang w:val="en-ID"/>
+              </w:rPr>
+            </w:pPr>
+            <w:r>
+              <w:rPr>
+                <w:lang w:val="en-ID"/>
+              </w:rPr>
+              <w:t>0</w:t>
+            </w:r>
+          </w:p>
+        </w:tc>
+        <w:tc>
+          <w:tcPr>
+            <w:tcW w:w="4675" w:type="dxa"/>
+          </w:tcPr>
+          <w:p>
+            <w:pPr>
+              <w:cnfStyle w:val="000000100000" w:firstRow="0" w:lastRow="0" w:firstColumn="0" w:lastColumn="0" w:oddVBand="0" w:evenVBand="0" w:oddHBand="1" w:evenHBand="0" w:firstRowFirstColumn="0" w:firstRowLastColumn="0" w:lastRowFirstColumn="0" w:lastRowLastColumn="0"/>
+              <w:rPr>
+                <w:lang w:val="en-ID"/>
+              </w:rPr>
+            </w:pPr>
+            <w:r>
+              <w:rPr>
+                <w:lang w:val="en-ID"/>
+              </w:rPr>
+              <w:t>0</w:t>
+            </w:r>
+          </w:p>
+        </w:tc>
+      </w:tr>
+      <w:tr>
+        <w:tc>
+          <w:tcPr>
+            <w:cnfStyle w:val="001000000000" w:firstRow="0" w:lastRow="0" w:firstColumn="1" w:lastColumn="0" w:oddVBand="0" w:evenVBand="0" w:oddHBand="0" w:evenHBand="0" w:firstRowFirstColumn="0" w:firstRowLastColumn="0" w:lastRowFirstColumn="0" w:lastRowLastColumn="0"/>
+            <w:tcW w:w="4675" w:type="dxa"/>
+          </w:tcPr>
+          <w:p>
+            <w:pPr>
+              <w:rPr>
+                <w:lang w:val="en-ID"/>
+              </w:rPr>
+            </w:pPr>
+            <w:r>
+              <w:rPr>
+                <w:lang w:val="en-ID"/>
+              </w:rPr>
+              <w:t>1</w:t>
+            </w:r>
+          </w:p>
+        </w:tc>
+        <w:tc>
+          <w:tcPr>
+            <w:tcW w:w="4675" w:type="dxa"/>
+          </w:tcPr>
+          <w:p>
+            <w:pPr>
+              <w:cnfStyle w:val="000000000000" w:firstRow="0" w:lastRow="0" w:firstColumn="0" w:lastColumn="0" w:oddVBand="0" w:evenVBand="0" w:oddHBand="0" w:evenHBand="0" w:firstRowFirstColumn="0" w:firstRowLastColumn="0" w:lastRowFirstColumn="0" w:lastRowLastColumn="0"/>
+              <w:rPr>
+                <w:lang w:val="en-ID"/>
+              </w:rPr>
+            </w:pPr>
+            <w:r>
+              <w:rPr>
+                <w:lang w:val="en-ID"/>
+              </w:rPr>
+              <w:t>1</w:t>
+            </w:r>
+          </w:p>
+        </w:tc>
+      </w:tr>
+      <w:tr>
+        <w:trPr>
+          <w:cnfStyle w:val="000000100000" w:firstRow="0" w:lastRow="0" w:firstColumn="0" w:lastColumn="0" w:oddVBand="0" w:evenVBand="0" w:oddHBand="1" w:evenHBand="0" w:firstRowFirstColumn="0" w:firstRowLastColumn="0" w:lastRowFirstColumn="0" w:lastRowLastColumn="0"/>
+        </w:trPr>
+        <w:tc>
+          <w:tcPr>
+            <w:cnfStyle w:val="001000000000" w:firstRow="0" w:lastRow="0" w:firstColumn="1" w:lastColumn="0" w:oddVBand="0" w:evenVBand="0" w:oddHBand="0" w:evenHBand="0" w:firstRowFirstColumn="0" w:firstRowLastColumn="0" w:lastRowFirstColumn="0" w:lastRowLastColumn="0"/>
+            <w:tcW w:w="4675" w:type="dxa"/>
+          </w:tcPr>
+          <w:p>
+            <w:pPr>
+              <w:rPr>
+                <w:lang w:val="en-ID"/>
+              </w:rPr>
+            </w:pPr>
+            <w:r>
+              <w:rPr>
+                <w:lang w:val="en-ID"/>
+              </w:rPr>
+              <w:t>2</w:t>
+            </w:r>
+          </w:p>
+        </w:tc>
+        <w:tc>
+          <w:tcPr>
+            <w:tcW w:w="4675" w:type="dxa"/>
+          </w:tcPr>
+          <w:p>
+            <w:pPr>
+              <w:cnfStyle w:val="000000100000" w:firstRow="0" w:lastRow="0" w:firstColumn="0" w:lastColumn="0" w:oddVBand="0" w:evenVBand="0" w:oddHBand="1" w:evenHBand="0" w:firstRowFirstColumn="0" w:firstRowLastColumn="0" w:lastRowFirstColumn="0" w:lastRowLastColumn="0"/>
+              <w:rPr>
+                <w:lang w:val="en-ID"/>
+              </w:rPr>
+            </w:pPr>
+            <w:r>
+              <w:rPr>
+                <w:lang w:val="en-ID"/>
+              </w:rPr>
+              <w:t>2</w:t>
+            </w:r>
+          </w:p>
+        </w:tc>
+      </w:tr>
+      <w:tr>
+        <w:tc>
+          <w:tcPr>
+            <w:cnfStyle w:val="001000000000" w:firstRow="0" w:lastRow="0" w:firstColumn="1" w:lastColumn="0" w:oddVBand="0" w:evenVBand="0" w:oddHBand="0" w:evenHBand="0" w:firstRowFirstColumn="0" w:firstRowLastColumn="0" w:lastRowFirstColumn="0" w:lastRowLastColumn="0"/>
+            <w:tcW w:w="4675" w:type="dxa"/>
+          </w:tcPr>
+          <w:p>
+            <w:pPr>
+              <w:rPr>
+                <w:lang w:val="en-ID"/>
+              </w:rPr>
+            </w:pPr>
+            <w:r>
+              <w:rPr>
+                <w:lang w:val="en-ID"/>
+              </w:rPr>
+              <w:t>3</w:t>
+            </w:r>
+          </w:p>
+        </w:tc>
+        <w:tc>
+          <w:tcPr>
+            <w:tcW w:w="4675" w:type="dxa"/>
+          </w:tcPr>
+          <w:p>
+            <w:pPr>
+              <w:cnfStyle w:val="000000000000" w:firstRow="0" w:lastRow="0" w:firstColumn="0" w:lastColumn="0" w:oddVBand="0" w:evenVBand="0" w:oddHBand="0" w:evenHBand="0" w:firstRowFirstColumn="0" w:firstRowLastColumn="0" w:lastRowFirstColumn="0" w:lastRowLastColumn="0"/>
+              <w:rPr>
+                <w:lang w:val="en-ID"/>
+              </w:rPr>
+            </w:pPr>
+            <w:r>
+              <w:rPr>
+                <w:lang w:val="en-ID"/>
+              </w:rPr>
+              <w:t>4</w:t>
+            </w:r>
+          </w:p>
+        </w:tc>
+      </w:tr>
+      <w:tr>
+        <w:trPr>
+          <w:cnfStyle w:val="000000100000" w:firstRow="0" w:lastRow="0" w:firstColumn="0" w:lastColumn="0" w:oddVBand="0" w:evenVBand="0" w:oddHBand="1" w:evenHBand="0" w:firstRowFirstColumn="0" w:firstRowLastColumn="0" w:lastRowFirstColumn="0" w:lastRowLastColumn="0"/>
+        </w:trPr>
+        <w:tc>
+          <w:tcPr>
+            <w:cnfStyle w:val="001000000000" w:firstRow="0" w:lastRow="0" w:firstColumn="1" w:lastColumn="0" w:oddVBand="0" w:evenVBand="0" w:oddHBand="0" w:evenHBand="0" w:firstRowFirstColumn="0" w:firstRowLastColumn="0" w:lastRowFirstColumn="0" w:lastRowLastColumn="0"/>
+            <w:tcW w:w="4675" w:type="dxa"/>
+          </w:tcPr>
+          <w:p>
+            <w:pPr>
+              <w:rPr>
+                <w:lang w:val="en-ID"/>
+              </w:rPr>
+            </w:pPr>
+            <w:r>
+              <w:rPr>
+                <w:lang w:val="en-ID"/>
+              </w:rPr>
+              <w:t>4</w:t>
+            </w:r>
+          </w:p>
+        </w:tc>
+        <w:tc>
+          <w:tcPr>
+            <w:tcW w:w="4675" w:type="dxa"/>
+          </w:tcPr>
+          <w:p>
+            <w:pPr>
+              <w:cnfStyle w:val="000000100000" w:firstRow="0" w:lastRow="0" w:firstColumn="0" w:lastColumn="0" w:oddVBand="0" w:evenVBand="0" w:oddHBand="1" w:evenHBand="0" w:firstRowFirstColumn="0" w:firstRowLastColumn="0" w:lastRowFirstColumn="0" w:lastRowLastColumn="0"/>
+              <w:rPr>
+                <w:lang w:val="en-ID"/>
+              </w:rPr>
+            </w:pPr>
+            <w:r>
+              <w:rPr>
+                <w:lang w:val="en-ID"/>
+              </w:rPr>
+              <w:t>7</w:t>
+            </w:r>
+          </w:p>
+        </w:tc>
+      </w:tr>
+      <w:tr>
+        <w:tc>
+          <w:tcPr>
+            <w:cnfStyle w:val="001000000000" w:firstRow="0" w:lastRow="0" w:firstColumn="1" w:lastColumn="0" w:oddVBand="0" w:evenVBand="0" w:oddHBand="0" w:evenHBand="0" w:firstRowFirstColumn="0" w:firstRowLastColumn="0" w:lastRowFirstColumn="0" w:lastRowLastColumn="0"/>
+            <w:tcW w:w="4675" w:type="dxa"/>
+          </w:tcPr>
+          <w:p>
+            <w:pPr>
+              <w:rPr>
+                <w:lang w:val="en-ID"/>
+              </w:rPr>
+            </w:pPr>
+            <w:r>
+              <w:rPr>
+                <w:lang w:val="en-ID"/>
+              </w:rPr>
+              <w:t>5</w:t>
+            </w:r>
+          </w:p>
+        </w:tc>
+        <w:tc>
+          <w:tcPr>
+            <w:tcW w:w="4675" w:type="dxa"/>
+          </w:tcPr>
+          <w:p>
+            <w:pPr>
+              <w:cnfStyle w:val="000000000000" w:firstRow="0" w:lastRow="0" w:firstColumn="0" w:lastColumn="0" w:oddVBand="0" w:evenVBand="0" w:oddHBand="0" w:evenHBand="0" w:firstRowFirstColumn="0" w:firstRowLastColumn="0" w:lastRowFirstColumn="0" w:lastRowLastColumn="0"/>
+              <w:rPr>
+                <w:lang w:val="en-ID"/>
+              </w:rPr>
+            </w:pPr>
+            <w:r>
+              <w:rPr>
+                <w:lang w:val="en-ID"/>
+              </w:rPr>
+              <w:t>10</w:t>
+            </w:r>
+          </w:p>
+        </w:tc>
+      </w:tr>
+    </w:tbl>
+    <w:p>
+      <w:pPr>
+        <w:rPr>
+          <w:lang w:val="en-ID"/>
+        </w:rPr>
+      </w:pPr>
+    </w:p>
+    <w:p>
+      <w:pPr>
+        <w:rPr>
+          <w:lang w:val="en-ID"/>
+        </w:rPr>
+      </w:pPr>
+      <w:r>
+        <w:rPr>
+          <w:lang w:val="en-ID"/>
+        </w:rPr>
+        <w:t>Defensive Upgrade</w:t>
+      </w:r>
+    </w:p>
+    <w:tbl>
+      <w:tblPr>
+        <w:tblStyle w:val="GridTable4-Accent3"/>
+        <w:tblW w:w="0" w:type="auto"/>
+        <w:tblLook w:val="04A0" w:firstRow="1" w:lastRow="0" w:firstColumn="1" w:lastColumn="0" w:noHBand="0" w:noVBand="1"/>
+      </w:tblPr>
+      <w:tblGrid>
+        <w:gridCol w:w="4675"/>
+        <w:gridCol w:w="4675"/>
+      </w:tblGrid>
+      <w:tr>
+        <w:trPr>
+          <w:cnfStyle w:val="100000000000" w:firstRow="1" w:lastRow="0" w:firstColumn="0" w:lastColumn="0" w:oddVBand="0" w:evenVBand="0" w:oddHBand="0" w:evenHBand="0" w:firstRowFirstColumn="0" w:firstRowLastColumn="0" w:lastRowFirstColumn="0" w:lastRowLastColumn="0"/>
+        </w:trPr>
+        <w:tc>
+          <w:tcPr>
+            <w:cnfStyle w:val="001000000000" w:firstRow="0" w:lastRow="0" w:firstColumn="1" w:lastColumn="0" w:oddVBand="0" w:evenVBand="0" w:oddHBand="0" w:evenHBand="0" w:firstRowFirstColumn="0" w:firstRowLastColumn="0" w:lastRowFirstColumn="0" w:lastRowLastColumn="0"/>
+            <w:tcW w:w="4675" w:type="dxa"/>
+          </w:tcPr>
+          <w:p>
+            <w:pPr>
+              <w:rPr>
+                <w:lang w:val="en-ID"/>
+              </w:rPr>
+            </w:pPr>
+            <w:r>
+              <w:rPr>
+                <w:lang w:val="en-ID"/>
+              </w:rPr>
+              <w:t>Level</w:t>
+            </w:r>
+          </w:p>
+        </w:tc>
+        <w:tc>
+          <w:tcPr>
+            <w:tcW w:w="4675" w:type="dxa"/>
+          </w:tcPr>
+          <w:p>
+            <w:pPr>
+              <w:cnfStyle w:val="100000000000" w:firstRow="1" w:lastRow="0" w:firstColumn="0" w:lastColumn="0" w:oddVBand="0" w:evenVBand="0" w:oddHBand="0" w:evenHBand="0" w:firstRowFirstColumn="0" w:firstRowLastColumn="0" w:lastRowFirstColumn="0" w:lastRowLastColumn="0"/>
+              <w:rPr>
+                <w:lang w:val="en-ID"/>
+              </w:rPr>
+            </w:pPr>
+            <w:r>
+              <w:rPr>
+                <w:lang w:val="en-ID"/>
+              </w:rPr>
+              <w:t>HP</w:t>
+            </w:r>
+          </w:p>
+        </w:tc>
+      </w:tr>
+      <w:tr>
+        <w:trPr>
+          <w:cnfStyle w:val="000000100000" w:firstRow="0" w:lastRow="0" w:firstColumn="0" w:lastColumn="0" w:oddVBand="0" w:evenVBand="0" w:oddHBand="1" w:evenHBand="0" w:firstRowFirstColumn="0" w:firstRowLastColumn="0" w:lastRowFirstColumn="0" w:lastRowLastColumn="0"/>
+        </w:trPr>
+        <w:tc>
+          <w:tcPr>
+            <w:cnfStyle w:val="001000000000" w:firstRow="0" w:lastRow="0" w:firstColumn="1" w:lastColumn="0" w:oddVBand="0" w:evenVBand="0" w:oddHBand="0" w:evenHBand="0" w:firstRowFirstColumn="0" w:firstRowLastColumn="0" w:lastRowFirstColumn="0" w:lastRowLastColumn="0"/>
+            <w:tcW w:w="4675" w:type="dxa"/>
+          </w:tcPr>
+          <w:p>
+            <w:pPr>
+              <w:rPr>
+                <w:lang w:val="en-ID"/>
+              </w:rPr>
+            </w:pPr>
+            <w:r>
+              <w:rPr>
+                <w:lang w:val="en-ID"/>
+              </w:rPr>
+              <w:t>0</w:t>
+            </w:r>
+          </w:p>
+        </w:tc>
+        <w:tc>
+          <w:tcPr>
+            <w:tcW w:w="4675" w:type="dxa"/>
+          </w:tcPr>
+          <w:p>
+            <w:pPr>
+              <w:cnfStyle w:val="000000100000" w:firstRow="0" w:lastRow="0" w:firstColumn="0" w:lastColumn="0" w:oddVBand="0" w:evenVBand="0" w:oddHBand="1" w:evenHBand="0" w:firstRowFirstColumn="0" w:firstRowLastColumn="0" w:lastRowFirstColumn="0" w:lastRowLastColumn="0"/>
+              <w:rPr>
+                <w:lang w:val="en-ID"/>
+              </w:rPr>
+            </w:pPr>
+            <w:r>
+              <w:rPr>
+                <w:lang w:val="en-ID"/>
+              </w:rPr>
+              <w:t>10</w:t>
+            </w:r>
+          </w:p>
+        </w:tc>
+      </w:tr>
+      <w:tr>
+        <w:tc>
+          <w:tcPr>
+            <w:cnfStyle w:val="001000000000" w:firstRow="0" w:lastRow="0" w:firstColumn="1" w:lastColumn="0" w:oddVBand="0" w:evenVBand="0" w:oddHBand="0" w:evenHBand="0" w:firstRowFirstColumn="0" w:firstRowLastColumn="0" w:lastRowFirstColumn="0" w:lastRowLastColumn="0"/>
+            <w:tcW w:w="4675" w:type="dxa"/>
+          </w:tcPr>
+          <w:p>
+            <w:pPr>
+              <w:rPr>
+                <w:lang w:val="en-ID"/>
+              </w:rPr>
+            </w:pPr>
+            <w:r>
+              <w:rPr>
+                <w:lang w:val="en-ID"/>
+              </w:rPr>
+              <w:t>1</w:t>
+            </w:r>
+          </w:p>
+        </w:tc>
+        <w:tc>
+          <w:tcPr>
+            <w:tcW w:w="4675" w:type="dxa"/>
+          </w:tcPr>
+          <w:p>
+            <w:pPr>
+              <w:cnfStyle w:val="000000000000" w:firstRow="0" w:lastRow="0" w:firstColumn="0" w:lastColumn="0" w:oddVBand="0" w:evenVBand="0" w:oddHBand="0" w:evenHBand="0" w:firstRowFirstColumn="0" w:firstRowLastColumn="0" w:lastRowFirstColumn="0" w:lastRowLastColumn="0"/>
+              <w:rPr>
+                <w:lang w:val="en-ID"/>
+              </w:rPr>
+            </w:pPr>
+            <w:r>
+              <w:rPr>
+                <w:lang w:val="en-ID"/>
+              </w:rPr>
+              <w:t>12</w:t>
+            </w:r>
+          </w:p>
+        </w:tc>
+      </w:tr>
+      <w:tr>
+        <w:trPr>
+          <w:cnfStyle w:val="000000100000" w:firstRow="0" w:lastRow="0" w:firstColumn="0" w:lastColumn="0" w:oddVBand="0" w:evenVBand="0" w:oddHBand="1" w:evenHBand="0" w:firstRowFirstColumn="0" w:firstRowLastColumn="0" w:lastRowFirstColumn="0" w:lastRowLastColumn="0"/>
+        </w:trPr>
+        <w:tc>
+          <w:tcPr>
+            <w:cnfStyle w:val="001000000000" w:firstRow="0" w:lastRow="0" w:firstColumn="1" w:lastColumn="0" w:oddVBand="0" w:evenVBand="0" w:oddHBand="0" w:evenHBand="0" w:firstRowFirstColumn="0" w:firstRowLastColumn="0" w:lastRowFirstColumn="0" w:lastRowLastColumn="0"/>
+            <w:tcW w:w="4675" w:type="dxa"/>
+          </w:tcPr>
+          <w:p>
+            <w:pPr>
+              <w:rPr>
+                <w:lang w:val="en-ID"/>
+              </w:rPr>
+            </w:pPr>
+            <w:r>
+              <w:rPr>
+                <w:lang w:val="en-ID"/>
+              </w:rPr>
+              <w:t>2</w:t>
+            </w:r>
+          </w:p>
+        </w:tc>
+        <w:tc>
+          <w:tcPr>
+            <w:tcW w:w="4675" w:type="dxa"/>
+          </w:tcPr>
+          <w:p>
+            <w:pPr>
+              <w:cnfStyle w:val="000000100000" w:firstRow="0" w:lastRow="0" w:firstColumn="0" w:lastColumn="0" w:oddVBand="0" w:evenVBand="0" w:oddHBand="1" w:evenHBand="0" w:firstRowFirstColumn="0" w:firstRowLastColumn="0" w:lastRowFirstColumn="0" w:lastRowLastColumn="0"/>
+              <w:rPr>
+                <w:lang w:val="en-ID"/>
+              </w:rPr>
+            </w:pPr>
+            <w:r>
+              <w:rPr>
+                <w:lang w:val="en-ID"/>
+              </w:rPr>
+              <w:t>15</w:t>
+            </w:r>
+          </w:p>
+        </w:tc>
+      </w:tr>
+      <w:tr>
+        <w:tc>
+          <w:tcPr>
+            <w:cnfStyle w:val="001000000000" w:firstRow="0" w:lastRow="0" w:firstColumn="1" w:lastColumn="0" w:oddVBand="0" w:evenVBand="0" w:oddHBand="0" w:evenHBand="0" w:firstRowFirstColumn="0" w:firstRowLastColumn="0" w:lastRowFirstColumn="0" w:lastRowLastColumn="0"/>
+            <w:tcW w:w="4675" w:type="dxa"/>
+          </w:tcPr>
+          <w:p>
+            <w:pPr>
+              <w:rPr>
+                <w:lang w:val="en-ID"/>
+              </w:rPr>
+            </w:pPr>
+            <w:r>
+              <w:rPr>
+                <w:lang w:val="en-ID"/>
+              </w:rPr>
+              <w:t>3</w:t>
+            </w:r>
+          </w:p>
+        </w:tc>
+        <w:tc>
+          <w:tcPr>
+            <w:tcW w:w="4675" w:type="dxa"/>
+          </w:tcPr>
+          <w:p>
+            <w:pPr>
+              <w:cnfStyle w:val="000000000000" w:firstRow="0" w:lastRow="0" w:firstColumn="0" w:lastColumn="0" w:oddVBand="0" w:evenVBand="0" w:oddHBand="0" w:evenHBand="0" w:firstRowFirstColumn="0" w:firstRowLastColumn="0" w:lastRowFirstColumn="0" w:lastRowLastColumn="0"/>
+              <w:rPr>
+                <w:lang w:val="en-ID"/>
+              </w:rPr>
+            </w:pPr>
+            <w:r>
+              <w:rPr>
+                <w:lang w:val="en-ID"/>
+              </w:rPr>
+              <w:t>19</w:t>
+            </w:r>
+          </w:p>
+        </w:tc>
+      </w:tr>
+      <w:tr>
+        <w:trPr>
+          <w:cnfStyle w:val="000000100000" w:firstRow="0" w:lastRow="0" w:firstColumn="0" w:lastColumn="0" w:oddVBand="0" w:evenVBand="0" w:oddHBand="1" w:evenHBand="0" w:firstRowFirstColumn="0" w:firstRowLastColumn="0" w:lastRowFirstColumn="0" w:lastRowLastColumn="0"/>
+        </w:trPr>
+        <w:tc>
+          <w:tcPr>
+            <w:cnfStyle w:val="001000000000" w:firstRow="0" w:lastRow="0" w:firstColumn="1" w:lastColumn="0" w:oddVBand="0" w:evenVBand="0" w:oddHBand="0" w:evenHBand="0" w:firstRowFirstColumn="0" w:firstRowLastColumn="0" w:lastRowFirstColumn="0" w:lastRowLastColumn="0"/>
+            <w:tcW w:w="4675" w:type="dxa"/>
+          </w:tcPr>
+          <w:p>
+            <w:pPr>
+              <w:rPr>
+                <w:lang w:val="en-ID"/>
+              </w:rPr>
+            </w:pPr>
+            <w:r>
+              <w:rPr>
+                <w:lang w:val="en-ID"/>
+              </w:rPr>
+              <w:t>4</w:t>
+            </w:r>
+          </w:p>
+        </w:tc>
+        <w:tc>
+          <w:tcPr>
+            <w:tcW w:w="4675" w:type="dxa"/>
+          </w:tcPr>
+          <w:p>
+            <w:pPr>
+              <w:cnfStyle w:val="000000100000" w:firstRow="0" w:lastRow="0" w:firstColumn="0" w:lastColumn="0" w:oddVBand="0" w:evenVBand="0" w:oddHBand="1" w:evenHBand="0" w:firstRowFirstColumn="0" w:firstRowLastColumn="0" w:lastRowFirstColumn="0" w:lastRowLastColumn="0"/>
+              <w:rPr>
+                <w:lang w:val="en-ID"/>
+              </w:rPr>
+            </w:pPr>
+            <w:r>
+              <w:rPr>
+                <w:lang w:val="en-ID"/>
+              </w:rPr>
+              <w:t>24</w:t>
+            </w:r>
+            <w:bookmarkStart w:id="0" w:name="_GoBack"/>
+            <w:bookmarkEnd w:id="0"/>
+          </w:p>
+        </w:tc>
+      </w:tr>
+      <w:tr>
+        <w:tc>
+          <w:tcPr>
+            <w:cnfStyle w:val="001000000000" w:firstRow="0" w:lastRow="0" w:firstColumn="1" w:lastColumn="0" w:oddVBand="0" w:evenVBand="0" w:oddHBand="0" w:evenHBand="0" w:firstRowFirstColumn="0" w:firstRowLastColumn="0" w:lastRowFirstColumn="0" w:lastRowLastColumn="0"/>
+            <w:tcW w:w="4675" w:type="dxa"/>
+          </w:tcPr>
+          <w:p>
+            <w:pPr>
+              <w:rPr>
+                <w:lang w:val="en-ID"/>
+              </w:rPr>
+            </w:pPr>
+            <w:r>
+              <w:rPr>
+                <w:lang w:val="en-ID"/>
+              </w:rPr>
+              <w:t>5</w:t>
+            </w:r>
+          </w:p>
+        </w:tc>
+        <w:tc>
+          <w:tcPr>
+            <w:tcW w:w="4675" w:type="dxa"/>
+          </w:tcPr>
+          <w:p>
+            <w:pPr>
+              <w:cnfStyle w:val="000000000000" w:firstRow="0" w:lastRow="0" w:firstColumn="0" w:lastColumn="0" w:oddVBand="0" w:evenVBand="0" w:oddHBand="0" w:evenHBand="0" w:firstRowFirstColumn="0" w:firstRowLastColumn="0" w:lastRowFirstColumn="0" w:lastRowLastColumn="0"/>
+              <w:rPr>
+                <w:lang w:val="en-ID"/>
+              </w:rPr>
+            </w:pPr>
+            <w:r>
+              <w:rPr>
+                <w:lang w:val="en-ID"/>
+              </w:rPr>
+              <w:t>30</w:t>
+            </w:r>
+          </w:p>
+        </w:tc>
+      </w:tr>
+    </w:tbl>
+    <w:p>
+      <w:pPr>
+        <w:rPr>
+          <w:lang w:val="en-ID"/>
+        </w:rPr>
+      </w:pPr>
     </w:p>
     <w:sectPr>
       <w:pgSz w:w="12240" w:h="15840"/>
@@ -3034,6 +3909,82 @@
       </w:tcPr>
     </w:tblStylePr>
   </w:style>
+  <w:style w:type="table" w:styleId="GridTable4-Accent3">
+    <w:name w:val="Grid Table 4 Accent 3"/>
+    <w:basedOn w:val="TableNormal"/>
+    <w:uiPriority w:val="49"/>
+    <w:rsid w:val="00A1036C"/>
+    <w:pPr>
+      <w:spacing w:after="0" w:line="240" w:lineRule="auto"/>
+    </w:pPr>
+    <w:tblPr>
+      <w:tblStyleRowBandSize w:val="1"/>
+      <w:tblStyleColBandSize w:val="1"/>
+      <w:tblBorders>
+        <w:top w:val="single" w:sz="4" w:space="0" w:color="C9C9C9" w:themeColor="accent3" w:themeTint="99"/>
+        <w:left w:val="single" w:sz="4" w:space="0" w:color="C9C9C9" w:themeColor="accent3" w:themeTint="99"/>
+        <w:bottom w:val="single" w:sz="4" w:space="0" w:color="C9C9C9" w:themeColor="accent3" w:themeTint="99"/>
+        <w:right w:val="single" w:sz="4" w:space="0" w:color="C9C9C9" w:themeColor="accent3" w:themeTint="99"/>
+        <w:insideH w:val="single" w:sz="4" w:space="0" w:color="C9C9C9" w:themeColor="accent3" w:themeTint="99"/>
+        <w:insideV w:val="single" w:sz="4" w:space="0" w:color="C9C9C9" w:themeColor="accent3" w:themeTint="99"/>
+      </w:tblBorders>
+    </w:tblPr>
+    <w:tblStylePr w:type="firstRow">
+      <w:rPr>
+        <w:b/>
+        <w:bCs/>
+        <w:color w:val="FFFFFF" w:themeColor="background1"/>
+      </w:rPr>
+      <w:tblPr/>
+      <w:tcPr>
+        <w:tcBorders>
+          <w:top w:val="single" w:sz="4" w:space="0" w:color="A5A5A5" w:themeColor="accent3"/>
+          <w:left w:val="single" w:sz="4" w:space="0" w:color="A5A5A5" w:themeColor="accent3"/>
+          <w:bottom w:val="single" w:sz="4" w:space="0" w:color="A5A5A5" w:themeColor="accent3"/>
+          <w:right w:val="single" w:sz="4" w:space="0" w:color="A5A5A5" w:themeColor="accent3"/>
+          <w:insideH w:val="nil"/>
+          <w:insideV w:val="nil"/>
+        </w:tcBorders>
+        <w:shd w:val="clear" w:color="auto" w:fill="A5A5A5" w:themeFill="accent3"/>
+      </w:tcPr>
+    </w:tblStylePr>
+    <w:tblStylePr w:type="lastRow">
+      <w:rPr>
+        <w:b/>
+        <w:bCs/>
+      </w:rPr>
+      <w:tblPr/>
+      <w:tcPr>
+        <w:tcBorders>
+          <w:top w:val="double" w:sz="4" w:space="0" w:color="A5A5A5" w:themeColor="accent3"/>
+        </w:tcBorders>
+      </w:tcPr>
+    </w:tblStylePr>
+    <w:tblStylePr w:type="firstCol">
+      <w:rPr>
+        <w:b/>
+        <w:bCs/>
+      </w:rPr>
+    </w:tblStylePr>
+    <w:tblStylePr w:type="lastCol">
+      <w:rPr>
+        <w:b/>
+        <w:bCs/>
+      </w:rPr>
+    </w:tblStylePr>
+    <w:tblStylePr w:type="band1Vert">
+      <w:tblPr/>
+      <w:tcPr>
+        <w:shd w:val="clear" w:color="auto" w:fill="EDEDED" w:themeFill="accent3" w:themeFillTint="33"/>
+      </w:tcPr>
+    </w:tblStylePr>
+    <w:tblStylePr w:type="band1Horz">
+      <w:tblPr/>
+      <w:tcPr>
+        <w:shd w:val="clear" w:color="auto" w:fill="EDEDED" w:themeFill="accent3" w:themeFillTint="33"/>
+      </w:tcPr>
+    </w:tblStylePr>
+  </w:style>
 </w:styles>
 </file>
 

</xml_diff>

<commit_message>
Logbook Week 7 and Update GDD
</commit_message>
<xml_diff>
--- a/GDD/Game Design Document.docx
+++ b/GDD/Game Design Document.docx
@@ -2455,7 +2455,7 @@
               <w:rPr>
                 <w:lang w:val="en-ID"/>
               </w:rPr>
-              <w:t>Damage</w:t>
+              <w:t>Number of Bullet/Shots</w:t>
             </w:r>
           </w:p>
         </w:tc>
@@ -2581,7 +2581,7 @@
               <w:rPr>
                 <w:lang w:val="en-ID"/>
               </w:rPr>
-              <w:t>2</w:t>
+              <w:t>3</w:t>
             </w:r>
           </w:p>
         </w:tc>
@@ -2604,6 +2604,8 @@
               </w:rPr>
               <w:t>3</w:t>
             </w:r>
+            <w:bookmarkStart w:id="0" w:name="_GoBack"/>
+            <w:bookmarkEnd w:id="0"/>
           </w:p>
         </w:tc>
         <w:tc>
@@ -2621,7 +2623,7 @@
               <w:rPr>
                 <w:lang w:val="en-ID"/>
               </w:rPr>
-              <w:t>4</w:t>
+              <w:t>5</w:t>
             </w:r>
           </w:p>
         </w:tc>
@@ -2665,46 +2667,6 @@
                 <w:lang w:val="en-ID"/>
               </w:rPr>
               <w:t>7</w:t>
-            </w:r>
-          </w:p>
-        </w:tc>
-      </w:tr>
-      <w:tr>
-        <w:tc>
-          <w:tcPr>
-            <w:cnfStyle w:val="001000000000" w:firstRow="0" w:lastRow="0" w:firstColumn="1" w:lastColumn="0" w:oddVBand="0" w:evenVBand="0" w:oddHBand="0" w:evenHBand="0" w:firstRowFirstColumn="0" w:firstRowLastColumn="0" w:lastRowFirstColumn="0" w:lastRowLastColumn="0"/>
-            <w:tcW w:w="4675" w:type="dxa"/>
-          </w:tcPr>
-          <w:p>
-            <w:pPr>
-              <w:rPr>
-                <w:lang w:val="en-ID"/>
-              </w:rPr>
-            </w:pPr>
-            <w:r>
-              <w:rPr>
-                <w:lang w:val="en-ID"/>
-              </w:rPr>
-              <w:t>5</w:t>
-            </w:r>
-          </w:p>
-        </w:tc>
-        <w:tc>
-          <w:tcPr>
-            <w:tcW w:w="4675" w:type="dxa"/>
-          </w:tcPr>
-          <w:p>
-            <w:pPr>
-              <w:cnfStyle w:val="000000000000" w:firstRow="0" w:lastRow="0" w:firstColumn="0" w:lastColumn="0" w:oddVBand="0" w:evenVBand="0" w:oddHBand="0" w:evenHBand="0" w:firstRowFirstColumn="0" w:firstRowLastColumn="0" w:lastRowFirstColumn="0" w:lastRowLastColumn="0"/>
-              <w:rPr>
-                <w:lang w:val="en-ID"/>
-              </w:rPr>
-            </w:pPr>
-            <w:r>
-              <w:rPr>
-                <w:lang w:val="en-ID"/>
-              </w:rPr>
-              <w:t>10</w:t>
             </w:r>
           </w:p>
         </w:tc>
@@ -2989,8 +2951,6 @@
               </w:rPr>
               <w:t>24</w:t>
             </w:r>
-            <w:bookmarkStart w:id="0" w:name="_GoBack"/>
-            <w:bookmarkEnd w:id="0"/>
           </w:p>
         </w:tc>
       </w:tr>

</xml_diff>